<commit_message>
Update project summary in .docx and .pdf
</commit_message>
<xml_diff>
--- a/Java fundamentals - Teamwork Assignment.docx
+++ b/Java fundamentals - Teamwork Assignment.docx
@@ -4,30 +4,70 @@
   <w:body>
     <w:p>
       <w:pPr>
-        <w:spacing w:after="0"/>
-      </w:pPr>
-      <w:r>
-        <w:t xml:space="preserve">Soft </w:t>
-      </w:r>
-      <w:proofErr w:type="spellStart"/>
-      <w:r>
-        <w:t>Uni</w:t>
-      </w:r>
-      <w:proofErr w:type="spellEnd"/>
-    </w:p>
-    <w:p>
-      <w:pPr>
-        <w:spacing w:after="120"/>
-      </w:pPr>
-      <w:r>
+        <w:spacing w:after="120"/>
+        <w:jc w:val="center"/>
+        <w:rPr>
+          <w:b/>
+        </w:rPr>
+      </w:pPr>
+      <w:r>
+        <w:rPr>
+          <w:b/>
+        </w:rPr>
+        <w:t>Soft</w:t>
+      </w:r>
+      <w:r>
+        <w:rPr>
+          <w:b/>
+        </w:rPr>
+        <w:t>ware</w:t>
+      </w:r>
+      <w:r>
+        <w:rPr>
+          <w:b/>
+        </w:rPr>
+        <w:t xml:space="preserve"> Uni</w:t>
+      </w:r>
+      <w:r>
+        <w:rPr>
+          <w:b/>
+        </w:rPr>
+        <w:t>versity</w:t>
+      </w:r>
+    </w:p>
+    <w:p>
+      <w:pPr>
+        <w:spacing w:after="120"/>
+        <w:jc w:val="center"/>
+        <w:rPr>
+          <w:b/>
+        </w:rPr>
+      </w:pPr>
+      <w:r>
+        <w:rPr>
+          <w:b/>
+        </w:rPr>
         <w:t>Java Fundamentals Course</w:t>
       </w:r>
-    </w:p>
-    <w:p>
-      <w:pPr>
-        <w:spacing w:after="0"/>
-      </w:pPr>
-      <w:r>
+      <w:r>
+        <w:rPr>
+          <w:b/>
+        </w:rPr>
+        <w:t xml:space="preserve"> – Team assignment</w:t>
+      </w:r>
+    </w:p>
+    <w:p>
+      <w:pPr>
+        <w:spacing w:after="120"/>
+        <w:jc w:val="center"/>
+        <w:rPr>
+          <w:b/>
+        </w:rPr>
+      </w:pPr>
+      <w:r>
+        <w:rPr>
+          <w:b/>
+        </w:rPr>
         <w:t>Team “Dallas”</w:t>
       </w:r>
     </w:p>
@@ -36,7 +76,13 @@
         <w:spacing w:after="120"/>
       </w:pPr>
       <w:r>
-        <w:t xml:space="preserve">Members: </w:t>
+        <w:rPr>
+          <w:b/>
+        </w:rPr>
+        <w:t>Members:</w:t>
+      </w:r>
+      <w:r>
+        <w:t xml:space="preserve"> </w:t>
       </w:r>
       <w:proofErr w:type="spellStart"/>
       <w:r>
@@ -102,15 +148,52 @@
     </w:p>
     <w:p>
       <w:pPr>
-        <w:spacing w:after="0"/>
-      </w:pPr>
-      <w:r>
-        <w:t>Game Title – Bulgarian Traffic</w:t>
-      </w:r>
-    </w:p>
-    <w:p>
-      <w:r>
-        <w:t xml:space="preserve">Gameplay: User drives a car on a very busy highway, trying to avoid other cars. </w:t>
+        <w:pStyle w:val="ListParagraph"/>
+        <w:numPr>
+          <w:ilvl w:val="0"/>
+          <w:numId w:val="1"/>
+        </w:numPr>
+        <w:spacing w:after="120"/>
+        <w:ind w:left="357" w:hanging="357"/>
+        <w:contextualSpacing w:val="0"/>
+        <w:jc w:val="both"/>
+      </w:pPr>
+      <w:r>
+        <w:rPr>
+          <w:b/>
+        </w:rPr>
+        <w:t>Game Title</w:t>
+      </w:r>
+      <w:r>
+        <w:t>: ”</w:t>
+      </w:r>
+      <w:r>
+        <w:t>Bulgarian Traffic</w:t>
+      </w:r>
+      <w:r>
+        <w:t>”</w:t>
+      </w:r>
+    </w:p>
+    <w:p>
+      <w:pPr>
+        <w:pStyle w:val="ListParagraph"/>
+        <w:numPr>
+          <w:ilvl w:val="0"/>
+          <w:numId w:val="1"/>
+        </w:numPr>
+        <w:spacing w:after="120"/>
+        <w:ind w:left="357" w:hanging="357"/>
+        <w:contextualSpacing w:val="0"/>
+        <w:jc w:val="both"/>
+      </w:pPr>
+      <w:r>
+        <w:rPr>
+          <w:b/>
+        </w:rPr>
+        <w:t>Gameplay:</w:t>
+      </w:r>
+      <w:r>
+        <w:t xml:space="preserve"> User drives a car on a very busy highway, trying to avoid other cars. </w:t>
       </w:r>
       <w:r>
         <w:t xml:space="preserve">The goal is to gain as much as possible points by overtaking and avoiding collisions with the other cars. </w:t>
@@ -135,16 +218,54 @@
       </w:r>
     </w:p>
     <w:p>
-      <w:r>
-        <w:t>Technical background: AWT API, GUI</w:t>
-      </w:r>
-    </w:p>
-    <w:p>
-      <w:r>
+      <w:pPr>
+        <w:pStyle w:val="ListParagraph"/>
+        <w:numPr>
+          <w:ilvl w:val="0"/>
+          <w:numId w:val="1"/>
+        </w:numPr>
+        <w:spacing w:after="120"/>
+        <w:ind w:left="357" w:hanging="357"/>
+        <w:contextualSpacing w:val="0"/>
+        <w:jc w:val="both"/>
+      </w:pPr>
+      <w:r>
+        <w:rPr>
+          <w:b/>
+        </w:rPr>
+        <w:t>Technical background:</w:t>
+      </w:r>
+      <w:r>
+        <w:t xml:space="preserve"> AWT API, GUI</w:t>
+      </w:r>
+    </w:p>
+    <w:p>
+      <w:pPr>
+        <w:pStyle w:val="ListParagraph"/>
+        <w:numPr>
+          <w:ilvl w:val="0"/>
+          <w:numId w:val="1"/>
+        </w:numPr>
+        <w:spacing w:after="120"/>
+        <w:ind w:left="357" w:hanging="357"/>
+        <w:contextualSpacing w:val="0"/>
+        <w:jc w:val="both"/>
+        <w:rPr>
+          <w:b/>
+        </w:rPr>
+      </w:pPr>
+      <w:r>
+        <w:rPr>
+          <w:b/>
+        </w:rPr>
         <w:t>Game structure:</w:t>
       </w:r>
     </w:p>
     <w:p>
+      <w:pPr>
+        <w:spacing w:after="120"/>
+        <w:jc w:val="both"/>
+      </w:pPr>
       <w:r>
         <w:t>Const.java –</w:t>
       </w:r>
@@ -163,8 +284,13 @@
       <w:r>
         <w:t xml:space="preserve">: </w:t>
       </w:r>
-      <w:r>
-        <w:t xml:space="preserve">Plamen, </w:t>
+      <w:proofErr w:type="spellStart"/>
+      <w:r>
+        <w:t>Plamen</w:t>
+      </w:r>
+      <w:proofErr w:type="spellEnd"/>
+      <w:r>
+        <w:t xml:space="preserve">, </w:t>
       </w:r>
       <w:proofErr w:type="spellStart"/>
       <w:r>
@@ -173,6 +299,10 @@
       <w:proofErr w:type="spellEnd"/>
     </w:p>
     <w:p>
+      <w:pPr>
+        <w:spacing w:after="120"/>
+        <w:jc w:val="both"/>
+      </w:pPr>
       <w:r>
         <w:t>Launcher.java</w:t>
       </w:r>
@@ -197,6 +327,10 @@
       <w:proofErr w:type="spellEnd"/>
     </w:p>
     <w:p>
+      <w:pPr>
+        <w:spacing w:after="120"/>
+        <w:jc w:val="both"/>
+      </w:pPr>
       <w:r>
         <w:t>Assets.java</w:t>
       </w:r>
@@ -216,6 +350,10 @@
       <w:proofErr w:type="spellEnd"/>
     </w:p>
     <w:p>
+      <w:pPr>
+        <w:spacing w:after="120"/>
+        <w:jc w:val="both"/>
+      </w:pPr>
       <w:r>
         <w:t>Road.java</w:t>
       </w:r>
@@ -233,8 +371,30 @@
         <w:t>Iliya</w:t>
       </w:r>
       <w:proofErr w:type="spellEnd"/>
-    </w:p>
-    <w:p>
+      <w:r>
+        <w:t xml:space="preserve">, </w:t>
+      </w:r>
+      <w:proofErr w:type="spellStart"/>
+      <w:r>
+        <w:t>Plamen</w:t>
+      </w:r>
+      <w:proofErr w:type="spellEnd"/>
+      <w:r>
+        <w:t xml:space="preserve">, </w:t>
+      </w:r>
+      <w:proofErr w:type="spellStart"/>
+      <w:proofErr w:type="gramStart"/>
+      <w:r>
+        <w:t>Tihomir</w:t>
+      </w:r>
+      <w:proofErr w:type="spellEnd"/>
+      <w:proofErr w:type="gramEnd"/>
+    </w:p>
+    <w:p>
+      <w:pPr>
+        <w:spacing w:after="120"/>
+        <w:jc w:val="both"/>
+      </w:pPr>
       <w:r>
         <w:t>Display.java</w:t>
       </w:r>
@@ -262,14 +422,25 @@
       <w:proofErr w:type="spellEnd"/>
     </w:p>
     <w:p>
+      <w:pPr>
+        <w:spacing w:after="120"/>
+        <w:jc w:val="both"/>
+      </w:pPr>
       <w:r>
         <w:t>gfx.java</w:t>
       </w:r>
       <w:r>
         <w:t xml:space="preserve"> - </w:t>
       </w:r>
-    </w:p>
-    <w:p>
+      <w:r>
+        <w:t>Ivo</w:t>
+      </w:r>
+    </w:p>
+    <w:p>
+      <w:pPr>
+        <w:spacing w:after="120"/>
+        <w:jc w:val="both"/>
+      </w:pPr>
       <w:r>
         <w:t>Player.java</w:t>
       </w:r>
@@ -311,6 +482,10 @@
       <w:proofErr w:type="spellEnd"/>
     </w:p>
     <w:p>
+      <w:pPr>
+        <w:spacing w:after="120"/>
+        <w:jc w:val="both"/>
+      </w:pPr>
       <w:r>
         <w:t>SpriteSheet.java</w:t>
       </w:r>
@@ -332,6 +507,10 @@
       <w:proofErr w:type="spellEnd"/>
     </w:p>
     <w:p>
+      <w:pPr>
+        <w:spacing w:after="120"/>
+        <w:jc w:val="both"/>
+      </w:pPr>
       <w:r>
         <w:t>Enemy.java</w:t>
       </w:r>
@@ -341,13 +520,120 @@
       <w:r>
         <w:t xml:space="preserve"> Defines </w:t>
       </w:r>
+      <w:r>
+        <w:t>enemies’</w:t>
+      </w:r>
+      <w:r>
+        <w:t xml:space="preserve"> behavior. </w:t>
+      </w:r>
+      <w:r>
+        <w:t>Contributors</w:t>
+      </w:r>
+      <w:r>
+        <w:t xml:space="preserve">: </w:t>
+      </w:r>
+      <w:proofErr w:type="spellStart"/>
+      <w:r>
+        <w:t>Iliya</w:t>
+      </w:r>
+      <w:proofErr w:type="spellEnd"/>
+      <w:r>
+        <w:t xml:space="preserve">, </w:t>
+      </w:r>
+      <w:proofErr w:type="spellStart"/>
+      <w:r>
+        <w:t>Plamen</w:t>
+      </w:r>
+      <w:proofErr w:type="spellEnd"/>
+      <w:r>
+        <w:t xml:space="preserve">, </w:t>
+      </w:r>
+      <w:proofErr w:type="spellStart"/>
+      <w:r>
+        <w:t>Tihomir</w:t>
+      </w:r>
+      <w:proofErr w:type="spellEnd"/>
+    </w:p>
+    <w:p>
+      <w:pPr>
+        <w:spacing w:after="120"/>
+        <w:jc w:val="both"/>
+      </w:pPr>
+      <w:r>
+        <w:t>Game.java</w:t>
+      </w:r>
+      <w:r>
+        <w:t xml:space="preserve"> – Main </w:t>
+      </w:r>
+      <w:r>
+        <w:t xml:space="preserve">game class. Holds the </w:t>
+      </w:r>
       <w:proofErr w:type="gramStart"/>
       <w:r>
-        <w:t>enemies</w:t>
+        <w:t>tick(</w:t>
       </w:r>
       <w:proofErr w:type="gramEnd"/>
       <w:r>
-        <w:t xml:space="preserve"> behavior. </w:t>
+        <w:t xml:space="preserve">) and render() methods. Contributors: Ivo, </w:t>
+      </w:r>
+      <w:proofErr w:type="spellStart"/>
+      <w:r>
+        <w:t>Iliya</w:t>
+      </w:r>
+      <w:proofErr w:type="spellEnd"/>
+      <w:r>
+        <w:t xml:space="preserve">, </w:t>
+      </w:r>
+      <w:proofErr w:type="spellStart"/>
+      <w:r>
+        <w:t>Plamen</w:t>
+      </w:r>
+      <w:proofErr w:type="spellEnd"/>
+      <w:r>
+        <w:t xml:space="preserve">, </w:t>
+      </w:r>
+      <w:proofErr w:type="spellStart"/>
+      <w:r>
+        <w:t>Tihomir</w:t>
+      </w:r>
+      <w:proofErr w:type="spellEnd"/>
+    </w:p>
+    <w:p>
+      <w:pPr>
+        <w:spacing w:after="120"/>
+        <w:jc w:val="both"/>
+      </w:pPr>
+      <w:r>
+        <w:t>Menu.java</w:t>
+      </w:r>
+      <w:r>
+        <w:t xml:space="preserve"> – Creates the</w:t>
+      </w:r>
+      <w:r>
+        <w:t xml:space="preserve"> main menu. Contributors: Ivo</w:t>
+      </w:r>
+      <w:r>
+        <w:t xml:space="preserve">, </w:t>
+      </w:r>
+      <w:proofErr w:type="spellStart"/>
+      <w:r>
+        <w:t>Iliya</w:t>
+      </w:r>
+      <w:proofErr w:type="spellEnd"/>
+    </w:p>
+    <w:p>
+      <w:pPr>
+        <w:spacing w:after="120"/>
+        <w:jc w:val="both"/>
+      </w:pPr>
+      <w:r>
+        <w:t xml:space="preserve">InputHandler.java </w:t>
+      </w:r>
+      <w:r>
+        <w:t>–</w:t>
+      </w:r>
+      <w:r>
+        <w:t xml:space="preserve"> Manager the game controls. </w:t>
       </w:r>
       <w:r>
         <w:t>Contributors</w:t>
@@ -357,123 +643,153 @@
       </w:r>
       <w:proofErr w:type="spellStart"/>
       <w:r>
+        <w:t>Plamen</w:t>
+      </w:r>
+      <w:proofErr w:type="spellEnd"/>
+      <w:r>
+        <w:t xml:space="preserve">, </w:t>
+      </w:r>
+      <w:proofErr w:type="spellStart"/>
+      <w:r>
         <w:t>Iliya</w:t>
+      </w:r>
+      <w:proofErr w:type="spellEnd"/>
+    </w:p>
+    <w:p>
+      <w:pPr>
+        <w:spacing w:after="120"/>
+        <w:jc w:val="both"/>
+      </w:pPr>
+      <w:r>
+        <w:t>StateManager.java</w:t>
+      </w:r>
+      <w:r>
+        <w:t xml:space="preserve">, </w:t>
+      </w:r>
+      <w:r>
+        <w:t>State.java</w:t>
+      </w:r>
+      <w:r>
+        <w:t xml:space="preserve">, </w:t>
+      </w:r>
+      <w:r>
+        <w:t>GameState.java</w:t>
+      </w:r>
+      <w:r>
+        <w:t xml:space="preserve"> – Handle different game states</w:t>
+      </w:r>
+    </w:p>
+    <w:p>
+      <w:pPr>
+        <w:pStyle w:val="ListParagraph"/>
+        <w:numPr>
+          <w:ilvl w:val="0"/>
+          <w:numId w:val="1"/>
+        </w:numPr>
+        <w:jc w:val="both"/>
+        <w:rPr>
+          <w:b/>
+        </w:rPr>
+      </w:pPr>
+      <w:r>
+        <w:rPr>
+          <w:b/>
+        </w:rPr>
+        <w:t>Project obstacles:</w:t>
+      </w:r>
+    </w:p>
+    <w:p>
+      <w:pPr>
+        <w:jc w:val="both"/>
+      </w:pPr>
+      <w:r>
+        <w:t>Some of the team members haven’t started OOP course yet and cause</w:t>
+      </w:r>
+      <w:r>
+        <w:t>d</w:t>
+      </w:r>
+      <w:r>
+        <w:t xml:space="preserve"> bottlenecks</w:t>
+      </w:r>
+      <w:r>
+        <w:t xml:space="preserve"> in development process</w:t>
+      </w:r>
+    </w:p>
+    <w:p>
+      <w:pPr>
+        <w:pStyle w:val="ListParagraph"/>
+        <w:numPr>
+          <w:ilvl w:val="0"/>
+          <w:numId w:val="1"/>
+        </w:numPr>
+        <w:jc w:val="both"/>
+        <w:rPr>
+          <w:b/>
+        </w:rPr>
+      </w:pPr>
+      <w:r>
+        <w:rPr>
+          <w:b/>
+        </w:rPr>
+        <w:t>Further development:</w:t>
+      </w:r>
+    </w:p>
+    <w:p>
+      <w:pPr>
+        <w:jc w:val="both"/>
+      </w:pPr>
+      <w:r>
+        <w:t>Create</w:t>
+      </w:r>
+      <w:r>
+        <w:t xml:space="preserve"> special enemies – Ambulance, police car</w:t>
+      </w:r>
+      <w:r>
+        <w:t>, l</w:t>
+      </w:r>
+      <w:r>
+        <w:t>o</w:t>
+      </w:r>
+      <w:r>
+        <w:t>r</w:t>
+      </w:r>
+      <w:r>
+        <w:t>ry</w:t>
+      </w:r>
+      <w:r>
+        <w:t xml:space="preserve"> or </w:t>
+      </w:r>
+      <w:proofErr w:type="spellStart"/>
+      <w:r>
+        <w:t>Boyko</w:t>
+      </w:r>
+      <w:proofErr w:type="spellEnd"/>
+      <w:r>
+        <w:t xml:space="preserve"> </w:t>
+      </w:r>
+      <w:proofErr w:type="spellStart"/>
+      <w:r>
+        <w:t>Borisov’s</w:t>
+      </w:r>
+      <w:proofErr w:type="spellEnd"/>
+      <w:r>
+        <w:t xml:space="preserve"> cortege</w:t>
+      </w:r>
+      <w:r>
+        <w:t xml:space="preserve">. Enemies will </w:t>
+      </w:r>
+      <w:r>
+        <w:t xml:space="preserve">have additional animation and appear </w:t>
+      </w:r>
+      <w:r>
+        <w:t>behind the player.</w:t>
+      </w:r>
+      <w:r>
+        <w:t xml:space="preserve"> Avoiding special enemy will give more points or additional live</w:t>
       </w:r>
       <w:bookmarkStart w:id="0" w:name="_GoBack"/>
       <w:bookmarkEnd w:id="0"/>
-      <w:proofErr w:type="spellEnd"/>
-      <w:r>
-        <w:t xml:space="preserve">, </w:t>
-      </w:r>
-      <w:proofErr w:type="spellStart"/>
-      <w:r>
-        <w:t>Plamen</w:t>
-      </w:r>
-      <w:proofErr w:type="spellEnd"/>
-      <w:r>
-        <w:t xml:space="preserve">, </w:t>
-      </w:r>
-      <w:proofErr w:type="spellStart"/>
-      <w:r>
-        <w:t>Tihomir</w:t>
-      </w:r>
-      <w:proofErr w:type="spellEnd"/>
-    </w:p>
-    <w:p>
-      <w:r>
-        <w:t>Game.java</w:t>
-      </w:r>
-      <w:r>
-        <w:t xml:space="preserve"> – Main </w:t>
-      </w:r>
-      <w:r>
-        <w:t xml:space="preserve">game class. Holds the </w:t>
-      </w:r>
-      <w:proofErr w:type="gramStart"/>
-      <w:r>
-        <w:t>tick(</w:t>
-      </w:r>
-      <w:proofErr w:type="gramEnd"/>
-      <w:r>
-        <w:t xml:space="preserve">) and render() methods. Contributors: Ivo, </w:t>
-      </w:r>
-      <w:proofErr w:type="spellStart"/>
-      <w:r>
-        <w:t>Iliya</w:t>
-      </w:r>
-      <w:proofErr w:type="spellEnd"/>
-      <w:r>
-        <w:t xml:space="preserve">, </w:t>
-      </w:r>
-      <w:proofErr w:type="spellStart"/>
-      <w:r>
-        <w:t>Plamen</w:t>
-      </w:r>
-      <w:proofErr w:type="spellEnd"/>
-      <w:r>
-        <w:t xml:space="preserve">, </w:t>
-      </w:r>
-      <w:proofErr w:type="spellStart"/>
-      <w:r>
-        <w:t>Tihomir</w:t>
-      </w:r>
-      <w:proofErr w:type="spellEnd"/>
-    </w:p>
-    <w:p>
-      <w:r>
-        <w:t>Menu.java</w:t>
-      </w:r>
-      <w:r>
-        <w:t xml:space="preserve"> – Creates the main menu. Contributors: Ivo, </w:t>
-      </w:r>
-      <w:proofErr w:type="spellStart"/>
-      <w:r>
-        <w:t>Plamen</w:t>
-      </w:r>
-      <w:proofErr w:type="spellEnd"/>
-    </w:p>
-    <w:p>
-      <w:r>
-        <w:t xml:space="preserve">InputHandler.java </w:t>
-      </w:r>
-      <w:r>
-        <w:t>–</w:t>
-      </w:r>
-      <w:r>
-        <w:t xml:space="preserve"> Manager the game controls. </w:t>
-      </w:r>
-      <w:r>
-        <w:t>Contributors</w:t>
-      </w:r>
-      <w:r>
-        <w:t>: Plamen</w:t>
-      </w:r>
-    </w:p>
-    <w:p>
-      <w:r>
-        <w:t>StateManager.java</w:t>
-      </w:r>
-      <w:r>
-        <w:t xml:space="preserve"> – To be developed</w:t>
-      </w:r>
-    </w:p>
-    <w:p>
-      <w:r>
-        <w:t>State.java</w:t>
-      </w:r>
-      <w:r>
-        <w:t xml:space="preserve"> – To be developed</w:t>
-      </w:r>
-    </w:p>
-    <w:p>
-      <w:r>
-        <w:t>GameState.java</w:t>
-      </w:r>
-      <w:r>
-        <w:t xml:space="preserve"> - To be developed</w:t>
-      </w:r>
-    </w:p>
-    <w:p/>
+    </w:p>
     <w:sectPr>
       <w:pgSz w:w="11906" w:h="16838"/>
       <w:pgMar w:top="1417" w:right="1417" w:bottom="1417" w:left="1417" w:header="708" w:footer="708" w:gutter="0"/>
@@ -482,6 +798,104 @@
     </w:sectPr>
   </w:body>
 </w:document>
+</file>
+
+<file path=word/numbering.xml><?xml version="1.0" encoding="utf-8"?>
+<w:numbering xmlns:wpc="http://schemas.microsoft.com/office/word/2010/wordprocessingCanvas" xmlns:mc="http://schemas.openxmlformats.org/markup-compatibility/2006" xmlns:o="urn:schemas-microsoft-com:office:office" xmlns:r="http://schemas.openxmlformats.org/officeDocument/2006/relationships" xmlns:m="http://schemas.openxmlformats.org/officeDocument/2006/math" xmlns:v="urn:schemas-microsoft-com:vml" xmlns:wp14="http://schemas.microsoft.com/office/word/2010/wordprocessingDrawing" xmlns:wp="http://schemas.openxmlformats.org/drawingml/2006/wordprocessingDrawing" xmlns:w10="urn:schemas-microsoft-com:office:word" xmlns:w="http://schemas.openxmlformats.org/wordprocessingml/2006/main" xmlns:w14="http://schemas.microsoft.com/office/word/2010/wordml" xmlns:wpg="http://schemas.microsoft.com/office/word/2010/wordprocessingGroup" xmlns:wpi="http://schemas.microsoft.com/office/word/2010/wordprocessingInk" xmlns:wne="http://schemas.microsoft.com/office/word/2006/wordml" xmlns:wps="http://schemas.microsoft.com/office/word/2010/wordprocessingShape" mc:Ignorable="w14 wp14">
+  <w:abstractNum w:abstractNumId="0">
+    <w:nsid w:val="31955097"/>
+    <w:multiLevelType w:val="hybridMultilevel"/>
+    <w:tmpl w:val="623E39D4"/>
+    <w:lvl w:ilvl="0" w:tplc="E4FE94C2">
+      <w:start w:val="1"/>
+      <w:numFmt w:val="decimal"/>
+      <w:lvlText w:val="%1."/>
+      <w:lvlJc w:val="left"/>
+      <w:pPr>
+        <w:ind w:left="360" w:hanging="360"/>
+      </w:pPr>
+      <w:rPr>
+        <w:rFonts w:hint="default"/>
+        <w:b/>
+      </w:rPr>
+    </w:lvl>
+    <w:lvl w:ilvl="1" w:tplc="04020019" w:tentative="1">
+      <w:start w:val="1"/>
+      <w:numFmt w:val="lowerLetter"/>
+      <w:lvlText w:val="%2."/>
+      <w:lvlJc w:val="left"/>
+      <w:pPr>
+        <w:ind w:left="1080" w:hanging="360"/>
+      </w:pPr>
+    </w:lvl>
+    <w:lvl w:ilvl="2" w:tplc="0402001B" w:tentative="1">
+      <w:start w:val="1"/>
+      <w:numFmt w:val="lowerRoman"/>
+      <w:lvlText w:val="%3."/>
+      <w:lvlJc w:val="right"/>
+      <w:pPr>
+        <w:ind w:left="1800" w:hanging="180"/>
+      </w:pPr>
+    </w:lvl>
+    <w:lvl w:ilvl="3" w:tplc="0402000F" w:tentative="1">
+      <w:start w:val="1"/>
+      <w:numFmt w:val="decimal"/>
+      <w:lvlText w:val="%4."/>
+      <w:lvlJc w:val="left"/>
+      <w:pPr>
+        <w:ind w:left="2520" w:hanging="360"/>
+      </w:pPr>
+    </w:lvl>
+    <w:lvl w:ilvl="4" w:tplc="04020019" w:tentative="1">
+      <w:start w:val="1"/>
+      <w:numFmt w:val="lowerLetter"/>
+      <w:lvlText w:val="%5."/>
+      <w:lvlJc w:val="left"/>
+      <w:pPr>
+        <w:ind w:left="3240" w:hanging="360"/>
+      </w:pPr>
+    </w:lvl>
+    <w:lvl w:ilvl="5" w:tplc="0402001B" w:tentative="1">
+      <w:start w:val="1"/>
+      <w:numFmt w:val="lowerRoman"/>
+      <w:lvlText w:val="%6."/>
+      <w:lvlJc w:val="right"/>
+      <w:pPr>
+        <w:ind w:left="3960" w:hanging="180"/>
+      </w:pPr>
+    </w:lvl>
+    <w:lvl w:ilvl="6" w:tplc="0402000F" w:tentative="1">
+      <w:start w:val="1"/>
+      <w:numFmt w:val="decimal"/>
+      <w:lvlText w:val="%7."/>
+      <w:lvlJc w:val="left"/>
+      <w:pPr>
+        <w:ind w:left="4680" w:hanging="360"/>
+      </w:pPr>
+    </w:lvl>
+    <w:lvl w:ilvl="7" w:tplc="04020019" w:tentative="1">
+      <w:start w:val="1"/>
+      <w:numFmt w:val="lowerLetter"/>
+      <w:lvlText w:val="%8."/>
+      <w:lvlJc w:val="left"/>
+      <w:pPr>
+        <w:ind w:left="5400" w:hanging="360"/>
+      </w:pPr>
+    </w:lvl>
+    <w:lvl w:ilvl="8" w:tplc="0402001B" w:tentative="1">
+      <w:start w:val="1"/>
+      <w:numFmt w:val="lowerRoman"/>
+      <w:lvlText w:val="%9."/>
+      <w:lvlJc w:val="right"/>
+      <w:pPr>
+        <w:ind w:left="6120" w:hanging="180"/>
+      </w:pPr>
+    </w:lvl>
+  </w:abstractNum>
+  <w:num w:numId="1">
+    <w:abstractNumId w:val="0"/>
+  </w:num>
+</w:numbering>
 </file>
 
 <file path=word/styles.xml><?xml version="1.0" encoding="utf-8"?>
@@ -674,6 +1088,17 @@
     <w:semiHidden/>
     <w:unhideWhenUsed/>
   </w:style>
+  <w:style w:type="paragraph" w:styleId="ListParagraph">
+    <w:name w:val="List Paragraph"/>
+    <w:basedOn w:val="Normal"/>
+    <w:uiPriority w:val="34"/>
+    <w:qFormat/>
+    <w:rsid w:val="00BC56E4"/>
+    <w:pPr>
+      <w:ind w:left="720"/>
+      <w:contextualSpacing/>
+    </w:pPr>
+  </w:style>
 </w:styles>
 </file>
 
@@ -866,6 +1291,17 @@
     <w:uiPriority w:val="99"/>
     <w:semiHidden/>
     <w:unhideWhenUsed/>
+  </w:style>
+  <w:style w:type="paragraph" w:styleId="ListParagraph">
+    <w:name w:val="List Paragraph"/>
+    <w:basedOn w:val="Normal"/>
+    <w:uiPriority w:val="34"/>
+    <w:qFormat/>
+    <w:rsid w:val="00BC56E4"/>
+    <w:pPr>
+      <w:ind w:left="720"/>
+      <w:contextualSpacing/>
+    </w:pPr>
   </w:style>
 </w:styles>
 </file>
@@ -1160,7 +1596,7 @@
 </file>
 
 <file path=customXml/itemProps1.xml><?xml version="1.0" encoding="utf-8"?>
-<ds:datastoreItem xmlns:ds="http://schemas.openxmlformats.org/officeDocument/2006/customXml" ds:itemID="{E060B825-18E8-42FB-AE7F-D5D38E59EAFC}">
+<ds:datastoreItem xmlns:ds="http://schemas.openxmlformats.org/officeDocument/2006/customXml" ds:itemID="{E73021A1-1538-4621-82E0-C7CF3BC6F044}">
   <ds:schemaRefs>
     <ds:schemaRef ds:uri="http://schemas.openxmlformats.org/officeDocument/2006/bibliography"/>
   </ds:schemaRefs>

</xml_diff>